<commit_message>
task 4 - command outputs
</commit_message>
<xml_diff>
--- a/Lab 09c - Implement Azure Kubernetes Service.docx
+++ b/Lab 09c - Implement Azure Kubernetes Service.docx
@@ -34,6 +34,41 @@
       </w:r>
     </w:p>
     <w:p>
+      <w:r>
+        <w:rPr>
+          <w:rFonts w:ascii="Segoe UI" w:hAnsi="Segoe UI" w:cs="Segoe UI"/>
+          <w:color w:val="222222"/>
+          <w:shd w:val="clear" w:color="auto" w:fill="FFFFFF"/>
+        </w:rPr>
+        <w:t>1.</w:t>
+      </w:r>
+      <w:r>
+        <w:rPr>
+          <w:rFonts w:ascii="Segoe UI" w:hAnsi="Segoe UI" w:cs="Segoe UI"/>
+          <w:color w:val="222222"/>
+          <w:shd w:val="clear" w:color="auto" w:fill="FFFFFF"/>
+        </w:rPr>
+        <w:t>From the </w:t>
+      </w:r>
+      <w:r>
+        <w:rPr>
+          <w:rStyle w:val="Strong"/>
+          <w:rFonts w:ascii="Segoe UI" w:hAnsi="Segoe UI" w:cs="Segoe UI"/>
+          <w:color w:val="222222"/>
+          <w:shd w:val="clear" w:color="auto" w:fill="FFFFFF"/>
+        </w:rPr>
+        <w:t>Cloud Shell</w:t>
+      </w:r>
+      <w:r>
+        <w:rPr>
+          <w:rFonts w:ascii="Segoe UI" w:hAnsi="Segoe UI" w:cs="Segoe UI"/>
+          <w:color w:val="222222"/>
+          <w:shd w:val="clear" w:color="auto" w:fill="FFFFFF"/>
+        </w:rPr>
+        <w:t> pane, and run the following to scale the deployment by increasing of the number of pods to 2:</w:t>
+      </w:r>
+    </w:p>
+    <w:p>
       <w:pPr>
         <w:rPr>
           <w:rFonts w:ascii="Times New Roman" w:hAnsi="Times New Roman" w:cs="Times New Roman"/>
@@ -44,6 +79,7 @@
       <w:r>
         <w:rPr>
           <w:rFonts w:ascii="Times New Roman" w:hAnsi="Times New Roman" w:cs="Times New Roman"/>
+          <w:noProof/>
           <w:sz w:val="24"/>
           <w:szCs w:val="24"/>
         </w:rPr>
@@ -94,7 +130,50 @@
       </w:pPr>
       <w:r>
         <w:rPr>
-          <w:rFonts w:ascii="Times New Roman" w:hAnsi="Times New Roman" w:cs="Times New Roman"/>
+          <w:rFonts w:ascii="Segoe UI" w:hAnsi="Segoe UI" w:cs="Segoe UI"/>
+          <w:color w:val="222222"/>
+          <w:shd w:val="clear" w:color="auto" w:fill="FFFFFF"/>
+        </w:rPr>
+        <w:t>2.</w:t>
+      </w:r>
+      <w:r>
+        <w:rPr>
+          <w:rFonts w:ascii="Segoe UI" w:hAnsi="Segoe UI" w:cs="Segoe UI"/>
+          <w:color w:val="222222"/>
+          <w:shd w:val="clear" w:color="auto" w:fill="FFFFFF"/>
+        </w:rPr>
+        <w:t>From the </w:t>
+      </w:r>
+      <w:r>
+        <w:rPr>
+          <w:rStyle w:val="Strong"/>
+          <w:rFonts w:ascii="Segoe UI" w:hAnsi="Segoe UI" w:cs="Segoe UI"/>
+          <w:color w:val="222222"/>
+          <w:shd w:val="clear" w:color="auto" w:fill="FFFFFF"/>
+        </w:rPr>
+        <w:t>Cloud Shell</w:t>
+      </w:r>
+      <w:r>
+        <w:rPr>
+          <w:rFonts w:ascii="Segoe UI" w:hAnsi="Segoe UI" w:cs="Segoe UI"/>
+          <w:color w:val="222222"/>
+          <w:shd w:val="clear" w:color="auto" w:fill="FFFFFF"/>
+        </w:rPr>
+        <w:t> pane, run the following to verify the outcome of scaling the deployment:</w:t>
+      </w:r>
+    </w:p>
+    <w:p>
+      <w:pPr>
+        <w:rPr>
+          <w:rFonts w:ascii="Times New Roman" w:hAnsi="Times New Roman" w:cs="Times New Roman"/>
+          <w:sz w:val="24"/>
+          <w:szCs w:val="24"/>
+        </w:rPr>
+      </w:pPr>
+      <w:r>
+        <w:rPr>
+          <w:rFonts w:ascii="Times New Roman" w:hAnsi="Times New Roman" w:cs="Times New Roman"/>
+          <w:noProof/>
           <w:sz w:val="24"/>
           <w:szCs w:val="24"/>
         </w:rPr>
@@ -133,6 +212,48 @@
             </a:graphic>
           </wp:inline>
         </w:drawing>
+      </w:r>
+    </w:p>
+    <w:p>
+      <w:pPr>
+        <w:rPr>
+          <w:rFonts w:ascii="Times New Roman" w:hAnsi="Times New Roman" w:cs="Times New Roman"/>
+          <w:sz w:val="24"/>
+          <w:szCs w:val="24"/>
+        </w:rPr>
+      </w:pPr>
+      <w:r>
+        <w:rPr>
+          <w:rFonts w:ascii="Segoe UI" w:hAnsi="Segoe UI" w:cs="Segoe UI"/>
+          <w:color w:val="222222"/>
+          <w:shd w:val="clear" w:color="auto" w:fill="FFFFFF"/>
+        </w:rPr>
+        <w:t>3.</w:t>
+      </w:r>
+      <w:r>
+        <w:rPr>
+          <w:rFonts w:ascii="Segoe UI" w:hAnsi="Segoe UI" w:cs="Segoe UI"/>
+          <w:color w:val="222222"/>
+          <w:shd w:val="clear" w:color="auto" w:fill="FFFFFF"/>
+        </w:rPr>
+        <w:t>From the </w:t>
+      </w:r>
+      <w:r>
+        <w:rPr>
+          <w:rStyle w:val="Strong"/>
+          <w:rFonts w:ascii="Segoe UI" w:hAnsi="Segoe UI" w:cs="Segoe UI"/>
+          <w:color w:val="222222"/>
+          <w:shd w:val="clear" w:color="auto" w:fill="FFFFFF"/>
+        </w:rPr>
+        <w:t>Cloud Shell</w:t>
+      </w:r>
+      <w:r>
+        <w:rPr>
+          <w:rFonts w:ascii="Segoe UI" w:hAnsi="Segoe UI" w:cs="Segoe UI"/>
+          <w:color w:val="222222"/>
+          <w:shd w:val="clear" w:color="auto" w:fill="FFFFFF"/>
+        </w:rPr>
+        <w:t> pane, run the following to scale out the cluster by increasing the number of nodes to 2:</w:t>
       </w:r>
     </w:p>
     <w:p>
@@ -412,19 +533,50 @@
     <w:p>
       <w:pPr>
         <w:rPr>
-          <w:rFonts w:ascii="Times New Roman" w:hAnsi="Times New Roman" w:cs="Times New Roman"/>
-          <w:b/>
-          <w:bCs/>
-          <w:color w:val="4F81BD" w:themeColor="accent1"/>
-          <w:sz w:val="32"/>
-          <w:szCs w:val="32"/>
-        </w:rPr>
-      </w:pPr>
-      <w:r>
-        <w:rPr>
-          <w:rFonts w:ascii="Times New Roman" w:hAnsi="Times New Roman" w:cs="Times New Roman"/>
-          <w:b/>
-          <w:bCs/>
+          <w:rFonts w:ascii="Segoe UI" w:hAnsi="Segoe UI" w:cs="Segoe UI"/>
+          <w:color w:val="222222"/>
+          <w:shd w:val="clear" w:color="auto" w:fill="FFFFFF"/>
+        </w:rPr>
+      </w:pPr>
+      <w:r>
+        <w:rPr>
+          <w:rFonts w:ascii="Segoe UI" w:hAnsi="Segoe UI" w:cs="Segoe UI"/>
+          <w:color w:val="222222"/>
+          <w:shd w:val="clear" w:color="auto" w:fill="FFFFFF"/>
+        </w:rPr>
+        <w:t>4.</w:t>
+      </w:r>
+      <w:r>
+        <w:rPr>
+          <w:rFonts w:ascii="Segoe UI" w:hAnsi="Segoe UI" w:cs="Segoe UI"/>
+          <w:color w:val="222222"/>
+          <w:shd w:val="clear" w:color="auto" w:fill="FFFFFF"/>
+        </w:rPr>
+        <w:t>From the </w:t>
+      </w:r>
+      <w:r>
+        <w:rPr>
+          <w:rStyle w:val="Strong"/>
+          <w:rFonts w:ascii="Segoe UI" w:hAnsi="Segoe UI" w:cs="Segoe UI"/>
+          <w:color w:val="222222"/>
+          <w:shd w:val="clear" w:color="auto" w:fill="FFFFFF"/>
+        </w:rPr>
+        <w:t>Cloud Shell</w:t>
+      </w:r>
+      <w:r>
+        <w:rPr>
+          <w:rFonts w:ascii="Segoe UI" w:hAnsi="Segoe UI" w:cs="Segoe UI"/>
+          <w:color w:val="222222"/>
+          <w:shd w:val="clear" w:color="auto" w:fill="FFFFFF"/>
+        </w:rPr>
+        <w:t> pane, run the following to verify the outcome of scaling the cluster:</w:t>
+      </w:r>
+      <w:r>
+        <w:rPr>
+          <w:rFonts w:ascii="Times New Roman" w:hAnsi="Times New Roman" w:cs="Times New Roman"/>
+          <w:b/>
+          <w:bCs/>
+          <w:noProof/>
           <w:color w:val="4F81BD" w:themeColor="accent1"/>
           <w:sz w:val="32"/>
           <w:szCs w:val="32"/>
@@ -479,14 +631,60 @@
       </w:pPr>
       <w:r>
         <w:rPr>
-          <w:rFonts w:ascii="Times New Roman" w:hAnsi="Times New Roman" w:cs="Times New Roman"/>
-          <w:b/>
-          <w:bCs/>
-          <w:color w:val="4F81BD" w:themeColor="accent1"/>
-          <w:sz w:val="32"/>
-          <w:szCs w:val="32"/>
+          <w:rFonts w:ascii="Segoe UI" w:hAnsi="Segoe UI" w:cs="Segoe UI"/>
+          <w:color w:val="222222"/>
+          <w:shd w:val="clear" w:color="auto" w:fill="FFFFFF"/>
         </w:rPr>
         <w:lastRenderedPageBreak/>
+        <w:t>5.</w:t>
+      </w:r>
+      <w:r>
+        <w:rPr>
+          <w:rFonts w:ascii="Segoe UI" w:hAnsi="Segoe UI" w:cs="Segoe UI"/>
+          <w:color w:val="222222"/>
+          <w:shd w:val="clear" w:color="auto" w:fill="FFFFFF"/>
+        </w:rPr>
+        <w:t>From the </w:t>
+      </w:r>
+      <w:r>
+        <w:rPr>
+          <w:rStyle w:val="Strong"/>
+          <w:rFonts w:ascii="Segoe UI" w:hAnsi="Segoe UI" w:cs="Segoe UI"/>
+          <w:color w:val="222222"/>
+          <w:shd w:val="clear" w:color="auto" w:fill="FFFFFF"/>
+        </w:rPr>
+        <w:t>Cloud Shell</w:t>
+      </w:r>
+      <w:r>
+        <w:rPr>
+          <w:rFonts w:ascii="Segoe UI" w:hAnsi="Segoe UI" w:cs="Segoe UI"/>
+          <w:color w:val="222222"/>
+          <w:shd w:val="clear" w:color="auto" w:fill="FFFFFF"/>
+        </w:rPr>
+        <w:t> pane, run the following to scale the deployment:</w:t>
+      </w:r>
+    </w:p>
+    <w:p>
+      <w:pPr>
+        <w:rPr>
+          <w:rFonts w:ascii="Times New Roman" w:hAnsi="Times New Roman" w:cs="Times New Roman"/>
+          <w:b/>
+          <w:bCs/>
+          <w:color w:val="4F81BD" w:themeColor="accent1"/>
+          <w:sz w:val="32"/>
+          <w:szCs w:val="32"/>
+        </w:rPr>
+      </w:pPr>
+      <w:r>
+        <w:rPr>
+          <w:rFonts w:ascii="Times New Roman" w:hAnsi="Times New Roman" w:cs="Times New Roman"/>
+          <w:b/>
+          <w:bCs/>
+          <w:noProof/>
+          <w:color w:val="4F81BD" w:themeColor="accent1"/>
+          <w:sz w:val="32"/>
+          <w:szCs w:val="32"/>
+        </w:rPr>
         <w:drawing>
           <wp:inline distT="0" distB="0" distL="0" distR="0" wp14:anchorId="1A9A2858" wp14:editId="75C590A9">
             <wp:extent cx="5943600" cy="619760"/>
@@ -537,9 +735,55 @@
       </w:pPr>
       <w:r>
         <w:rPr>
-          <w:rFonts w:ascii="Times New Roman" w:hAnsi="Times New Roman" w:cs="Times New Roman"/>
-          <w:b/>
-          <w:bCs/>
+          <w:rFonts w:ascii="Segoe UI" w:hAnsi="Segoe UI" w:cs="Segoe UI"/>
+          <w:color w:val="222222"/>
+          <w:shd w:val="clear" w:color="auto" w:fill="FFFFFF"/>
+        </w:rPr>
+        <w:t>6.</w:t>
+      </w:r>
+      <w:r>
+        <w:rPr>
+          <w:rFonts w:ascii="Segoe UI" w:hAnsi="Segoe UI" w:cs="Segoe UI"/>
+          <w:color w:val="222222"/>
+          <w:shd w:val="clear" w:color="auto" w:fill="FFFFFF"/>
+        </w:rPr>
+        <w:t>From the </w:t>
+      </w:r>
+      <w:r>
+        <w:rPr>
+          <w:rStyle w:val="Strong"/>
+          <w:rFonts w:ascii="Segoe UI" w:hAnsi="Segoe UI" w:cs="Segoe UI"/>
+          <w:color w:val="222222"/>
+          <w:shd w:val="clear" w:color="auto" w:fill="FFFFFF"/>
+        </w:rPr>
+        <w:t>Cloud Shell</w:t>
+      </w:r>
+      <w:r>
+        <w:rPr>
+          <w:rFonts w:ascii="Segoe UI" w:hAnsi="Segoe UI" w:cs="Segoe UI"/>
+          <w:color w:val="222222"/>
+          <w:shd w:val="clear" w:color="auto" w:fill="FFFFFF"/>
+        </w:rPr>
+        <w:t> pane, run the following to verify the outcome of scaling the deployment:</w:t>
+      </w:r>
+    </w:p>
+    <w:p>
+      <w:pPr>
+        <w:rPr>
+          <w:rFonts w:ascii="Times New Roman" w:hAnsi="Times New Roman" w:cs="Times New Roman"/>
+          <w:b/>
+          <w:bCs/>
+          <w:color w:val="4F81BD" w:themeColor="accent1"/>
+          <w:sz w:val="32"/>
+          <w:szCs w:val="32"/>
+        </w:rPr>
+      </w:pPr>
+      <w:r>
+        <w:rPr>
+          <w:rFonts w:ascii="Times New Roman" w:hAnsi="Times New Roman" w:cs="Times New Roman"/>
+          <w:b/>
+          <w:bCs/>
+          <w:noProof/>
           <w:color w:val="4F81BD" w:themeColor="accent1"/>
           <w:sz w:val="32"/>
           <w:szCs w:val="32"/>
@@ -592,23 +836,57 @@
           <w:szCs w:val="32"/>
         </w:rPr>
       </w:pPr>
-    </w:p>
-    <w:p>
-      <w:pPr>
-        <w:rPr>
-          <w:rFonts w:ascii="Times New Roman" w:hAnsi="Times New Roman" w:cs="Times New Roman"/>
-          <w:b/>
-          <w:bCs/>
-          <w:color w:val="4F81BD" w:themeColor="accent1"/>
-          <w:sz w:val="32"/>
-          <w:szCs w:val="32"/>
-        </w:rPr>
-      </w:pPr>
-      <w:r>
-        <w:rPr>
-          <w:rFonts w:ascii="Times New Roman" w:hAnsi="Times New Roman" w:cs="Times New Roman"/>
-          <w:b/>
-          <w:bCs/>
+      <w:r>
+        <w:rPr>
+          <w:rFonts w:ascii="Segoe UI" w:hAnsi="Segoe UI" w:cs="Segoe UI"/>
+          <w:color w:val="222222"/>
+          <w:shd w:val="clear" w:color="auto" w:fill="FFFFFF"/>
+        </w:rPr>
+        <w:t>7.</w:t>
+      </w:r>
+      <w:r>
+        <w:rPr>
+          <w:rFonts w:ascii="Segoe UI" w:hAnsi="Segoe UI" w:cs="Segoe UI"/>
+          <w:color w:val="222222"/>
+          <w:shd w:val="clear" w:color="auto" w:fill="FFFFFF"/>
+        </w:rPr>
+        <w:t>From the </w:t>
+      </w:r>
+      <w:r>
+        <w:rPr>
+          <w:rStyle w:val="Strong"/>
+          <w:rFonts w:ascii="Segoe UI" w:hAnsi="Segoe UI" w:cs="Segoe UI"/>
+          <w:color w:val="222222"/>
+          <w:shd w:val="clear" w:color="auto" w:fill="FFFFFF"/>
+        </w:rPr>
+        <w:t>Cloud Shell</w:t>
+      </w:r>
+      <w:r>
+        <w:rPr>
+          <w:rFonts w:ascii="Segoe UI" w:hAnsi="Segoe UI" w:cs="Segoe UI"/>
+          <w:color w:val="222222"/>
+          <w:shd w:val="clear" w:color="auto" w:fill="FFFFFF"/>
+        </w:rPr>
+        <w:t> pane, run the following to review the pods distribution across cluster nodes:</w:t>
+      </w:r>
+    </w:p>
+    <w:p>
+      <w:pPr>
+        <w:rPr>
+          <w:rFonts w:ascii="Times New Roman" w:hAnsi="Times New Roman" w:cs="Times New Roman"/>
+          <w:b/>
+          <w:bCs/>
+          <w:color w:val="4F81BD" w:themeColor="accent1"/>
+          <w:sz w:val="32"/>
+          <w:szCs w:val="32"/>
+        </w:rPr>
+      </w:pPr>
+      <w:r>
+        <w:rPr>
+          <w:rFonts w:ascii="Times New Roman" w:hAnsi="Times New Roman" w:cs="Times New Roman"/>
+          <w:b/>
+          <w:bCs/>
+          <w:noProof/>
           <w:color w:val="4F81BD" w:themeColor="accent1"/>
           <w:sz w:val="32"/>
           <w:szCs w:val="32"/>
@@ -652,20 +930,73 @@
     </w:p>
     <w:p>
       <w:pPr>
-        <w:rPr>
-          <w:rFonts w:ascii="Times New Roman" w:hAnsi="Times New Roman" w:cs="Times New Roman"/>
-          <w:b/>
-          <w:bCs/>
-          <w:color w:val="4F81BD" w:themeColor="accent1"/>
-          <w:sz w:val="32"/>
-          <w:szCs w:val="32"/>
-        </w:rPr>
-      </w:pPr>
-      <w:r>
-        <w:rPr>
-          <w:rFonts w:ascii="Times New Roman" w:hAnsi="Times New Roman" w:cs="Times New Roman"/>
-          <w:b/>
-          <w:bCs/>
+        <w:pStyle w:val="NormalWeb"/>
+        <w:shd w:val="clear" w:color="auto" w:fill="FFFFFF"/>
+        <w:spacing w:after="0" w:afterAutospacing="0"/>
+        <w:rPr>
+          <w:rFonts w:ascii="Segoe UI" w:hAnsi="Segoe UI" w:cs="Segoe UI"/>
+          <w:color w:val="222222"/>
+        </w:rPr>
+      </w:pPr>
+      <w:r>
+        <w:rPr>
+          <w:rFonts w:ascii="Segoe UI" w:hAnsi="Segoe UI" w:cs="Segoe UI"/>
+          <w:color w:val="222222"/>
+        </w:rPr>
+        <w:t>8.</w:t>
+      </w:r>
+      <w:r>
+        <w:rPr>
+          <w:rFonts w:ascii="Segoe UI" w:hAnsi="Segoe UI" w:cs="Segoe UI"/>
+          <w:color w:val="222222"/>
+        </w:rPr>
+        <w:t>From the </w:t>
+      </w:r>
+      <w:r>
+        <w:rPr>
+          <w:rStyle w:val="Strong"/>
+          <w:rFonts w:ascii="Segoe UI" w:hAnsi="Segoe UI" w:cs="Segoe UI"/>
+          <w:color w:val="222222"/>
+        </w:rPr>
+        <w:t>Cloud Shell</w:t>
+      </w:r>
+      <w:r>
+        <w:rPr>
+          <w:rFonts w:ascii="Segoe UI" w:hAnsi="Segoe UI" w:cs="Segoe UI"/>
+          <w:color w:val="222222"/>
+        </w:rPr>
+        <w:t> pane, run the following to delete the deployment:</w:t>
+      </w:r>
+    </w:p>
+    <w:p>
+      <w:pPr>
+        <w:rPr>
+          <w:rFonts w:ascii="Times New Roman" w:hAnsi="Times New Roman" w:cs="Times New Roman"/>
+          <w:b/>
+          <w:bCs/>
+          <w:color w:val="4F81BD" w:themeColor="accent1"/>
+          <w:sz w:val="32"/>
+          <w:szCs w:val="32"/>
+        </w:rPr>
+      </w:pPr>
+    </w:p>
+    <w:p>
+      <w:pPr>
+        <w:rPr>
+          <w:rFonts w:ascii="Times New Roman" w:hAnsi="Times New Roman" w:cs="Times New Roman"/>
+          <w:b/>
+          <w:bCs/>
+          <w:color w:val="4F81BD" w:themeColor="accent1"/>
+          <w:sz w:val="32"/>
+          <w:szCs w:val="32"/>
+        </w:rPr>
+      </w:pPr>
+      <w:r>
+        <w:rPr>
+          <w:rFonts w:ascii="Times New Roman" w:hAnsi="Times New Roman" w:cs="Times New Roman"/>
+          <w:b/>
+          <w:bCs/>
+          <w:noProof/>
           <w:color w:val="4F81BD" w:themeColor="accent1"/>
           <w:sz w:val="32"/>
           <w:szCs w:val="32"/>
@@ -1213,6 +1544,33 @@
       <w:color w:val="365F91" w:themeColor="accent1" w:themeShade="BF"/>
     </w:rPr>
   </w:style>
+  <w:style w:type="character" w:styleId="Strong">
+    <w:name w:val="Strong"/>
+    <w:basedOn w:val="DefaultParagraphFont"/>
+    <w:uiPriority w:val="22"/>
+    <w:qFormat/>
+    <w:rsid w:val="00633F58"/>
+    <w:rPr>
+      <w:b/>
+      <w:bCs/>
+    </w:rPr>
+  </w:style>
+  <w:style w:type="paragraph" w:styleId="NormalWeb">
+    <w:name w:val="Normal (Web)"/>
+    <w:basedOn w:val="Normal"/>
+    <w:uiPriority w:val="99"/>
+    <w:semiHidden/>
+    <w:unhideWhenUsed/>
+    <w:rsid w:val="00633F58"/>
+    <w:pPr>
+      <w:spacing w:before="100" w:beforeAutospacing="1" w:after="100" w:afterAutospacing="1" w:line="240" w:lineRule="auto"/>
+    </w:pPr>
+    <w:rPr>
+      <w:rFonts w:ascii="Times New Roman" w:eastAsia="Times New Roman" w:hAnsi="Times New Roman" w:cs="Times New Roman"/>
+      <w:sz w:val="24"/>
+      <w:szCs w:val="24"/>
+    </w:rPr>
+  </w:style>
 </w:styles>
 </file>
 

</xml_diff>